<commit_message>
Download Files + Print data in templates done 100%
Control de plantillas 50%
</commit_message>
<xml_diff>
--- a/uploadExcel-PrintWordTemplate/public/plantilla.docx
+++ b/uploadExcel-PrintWordTemplate/public/plantilla.docx
@@ -2,15 +2,82 @@
 <file path=word/document.xml><?xml version="1.0" encoding="utf-8"?>
 <w:document xmlns:wpc="http://schemas.microsoft.com/office/word/2010/wordprocessingCanvas" xmlns:cx="http://schemas.microsoft.com/office/drawing/2014/chartex" xmlns:cx1="http://schemas.microsoft.com/office/drawing/2015/9/8/chartex" xmlns:cx2="http://schemas.microsoft.com/office/drawing/2015/10/21/chartex" xmlns:cx3="http://schemas.microsoft.com/office/drawing/2016/5/9/chartex" xmlns:cx4="http://schemas.microsoft.com/office/drawing/2016/5/10/chartex" xmlns:cx5="http://schemas.microsoft.com/office/drawing/2016/5/11/chartex" xmlns:cx6="http://schemas.microsoft.com/office/drawing/2016/5/12/chartex" xmlns:cx7="http://schemas.microsoft.com/office/drawing/2016/5/13/chartex" xmlns:cx8="http://schemas.microsoft.com/office/drawing/2016/5/14/chartex" xmlns:mc="http://schemas.openxmlformats.org/markup-compatibility/2006" xmlns:aink="http://schemas.microsoft.com/office/drawing/2016/ink" xmlns:am3d="http://schemas.microsoft.com/office/drawing/2017/model3d" xmlns:o="urn:schemas-microsoft-com:office:office" xmlns:oel="http://schemas.microsoft.com/office/2019/extlst" xmlns:r="http://schemas.openxmlformats.org/officeDocument/2006/relationships" xmlns:m="http://schemas.openxmlformats.org/officeDocument/2006/math" xmlns:v="urn:schemas-microsoft-com:vml" xmlns:wp14="http://schemas.microsoft.com/office/word/2010/wordprocessingDrawing" xmlns:wp="http://schemas.openxmlformats.org/drawingml/2006/wordprocessingDrawing" xmlns:w10="urn:schemas-microsoft-com:office:word" xmlns:w="http://schemas.openxmlformats.org/wordprocessingml/2006/main" xmlns:w14="http://schemas.microsoft.com/office/word/2010/wordml" xmlns:w15="http://schemas.microsoft.com/office/word/2012/wordml" xmlns:w16cex="http://schemas.microsoft.com/office/word/2018/wordml/cex" xmlns:w16cid="http://schemas.microsoft.com/office/word/2016/wordml/cid" xmlns:w16="http://schemas.microsoft.com/office/word/2018/wordml" xmlns:w16sdtdh="http://schemas.microsoft.com/office/word/2020/wordml/sdtdatahash" xmlns:w16se="http://schemas.microsoft.com/office/word/2015/wordml/symex" xmlns:wpg="http://schemas.microsoft.com/office/word/2010/wordprocessingGroup" xmlns:wpi="http://schemas.microsoft.com/office/word/2010/wordprocessingInk" xmlns:wne="http://schemas.microsoft.com/office/word/2006/wordml" xmlns:wps="http://schemas.microsoft.com/office/word/2010/wordprocessingShape" mc:Ignorable="w14 w15 w16se w16cid w16 w16cex w16sdtdh wp14">
   <w:body>
+    <w:p/>
     <w:p>
       <w:r>
-        <w:rPr>
-          <w:lang w:val="en-US"/>
-        </w:rPr>
-        <w:t>Eric: {Eric}</w:t>
+        <w:t>Nombre: {Nombre}</w:t>
       </w:r>
     </w:p>
+    <w:p>
+      <w:r>
+        <w:t>Apellido: {Apellido}</w:t>
+      </w:r>
+    </w:p>
+    <w:p/>
+    <w:tbl>
+      <w:tblPr>
+        <w:tblStyle w:val="Tablaconcuadrcula"/>
+        <w:tblW w:w="0" w:type="auto"/>
+        <w:tblLook w:val="04A0" w:firstRow="1" w:lastRow="0" w:firstColumn="1" w:lastColumn="0" w:noHBand="0" w:noVBand="1"/>
+      </w:tblPr>
+      <w:tblGrid>
+        <w:gridCol w:w="4247"/>
+        <w:gridCol w:w="4247"/>
+      </w:tblGrid>
+      <w:tr>
+        <w:tc>
+          <w:tcPr>
+            <w:tcW w:w="4247" w:type="dxa"/>
+          </w:tcPr>
+          <w:p>
+            <w:r>
+              <w:t>Nombre</w:t>
+            </w:r>
+          </w:p>
+        </w:tc>
+        <w:tc>
+          <w:tcPr>
+            <w:tcW w:w="4247" w:type="dxa"/>
+          </w:tcPr>
+          <w:p>
+            <w:r>
+              <w:t>Apellido</w:t>
+            </w:r>
+          </w:p>
+        </w:tc>
+      </w:tr>
+      <w:tr>
+        <w:tc>
+          <w:tcPr>
+            <w:tcW w:w="4247" w:type="dxa"/>
+          </w:tcPr>
+          <w:p>
+            <w:r>
+              <w:t>{#data}{Nombre}</w:t>
+            </w:r>
+          </w:p>
+        </w:tc>
+        <w:tc>
+          <w:tcPr>
+            <w:tcW w:w="4247" w:type="dxa"/>
+          </w:tcPr>
+          <w:p>
+            <w:r>
+              <w:t>{Apellido}{/data}</w:t>
+            </w:r>
+          </w:p>
+        </w:tc>
+      </w:tr>
+    </w:tbl>
+    <w:p>
+      <w:pPr>
+        <w:rPr>
+          <w:u w:val="single"/>
+        </w:rPr>
+      </w:pPr>
+    </w:p>
     <w:sectPr>
+      <w:headerReference w:type="default" r:id="rId6"/>
       <w:pgSz w:w="11906" w:h="16838"/>
       <w:pgMar w:top="1417" w:right="1701" w:bottom="1417" w:left="1701" w:header="708" w:footer="708" w:gutter="0"/>
       <w:cols w:space="708"/>
@@ -18,6 +85,229 @@
     </w:sectPr>
   </w:body>
 </w:document>
+</file>
+
+<file path=word/endnotes.xml><?xml version="1.0" encoding="utf-8"?>
+<w:endnotes xmlns:wpc="http://schemas.microsoft.com/office/word/2010/wordprocessingCanvas" xmlns:cx="http://schemas.microsoft.com/office/drawing/2014/chartex" xmlns:cx1="http://schemas.microsoft.com/office/drawing/2015/9/8/chartex" xmlns:cx2="http://schemas.microsoft.com/office/drawing/2015/10/21/chartex" xmlns:cx3="http://schemas.microsoft.com/office/drawing/2016/5/9/chartex" xmlns:cx4="http://schemas.microsoft.com/office/drawing/2016/5/10/chartex" xmlns:cx5="http://schemas.microsoft.com/office/drawing/2016/5/11/chartex" xmlns:cx6="http://schemas.microsoft.com/office/drawing/2016/5/12/chartex" xmlns:cx7="http://schemas.microsoft.com/office/drawing/2016/5/13/chartex" xmlns:cx8="http://schemas.microsoft.com/office/drawing/2016/5/14/chartex" xmlns:mc="http://schemas.openxmlformats.org/markup-compatibility/2006" xmlns:aink="http://schemas.microsoft.com/office/drawing/2016/ink" xmlns:am3d="http://schemas.microsoft.com/office/drawing/2017/model3d" xmlns:o="urn:schemas-microsoft-com:office:office" xmlns:oel="http://schemas.microsoft.com/office/2019/extlst" xmlns:r="http://schemas.openxmlformats.org/officeDocument/2006/relationships" xmlns:m="http://schemas.openxmlformats.org/officeDocument/2006/math" xmlns:v="urn:schemas-microsoft-com:vml" xmlns:wp14="http://schemas.microsoft.com/office/word/2010/wordprocessingDrawing" xmlns:wp="http://schemas.openxmlformats.org/drawingml/2006/wordprocessingDrawing" xmlns:w10="urn:schemas-microsoft-com:office:word" xmlns:w="http://schemas.openxmlformats.org/wordprocessingml/2006/main" xmlns:w14="http://schemas.microsoft.com/office/word/2010/wordml" xmlns:w15="http://schemas.microsoft.com/office/word/2012/wordml" xmlns:w16cex="http://schemas.microsoft.com/office/word/2018/wordml/cex" xmlns:w16cid="http://schemas.microsoft.com/office/word/2016/wordml/cid" xmlns:w16="http://schemas.microsoft.com/office/word/2018/wordml" xmlns:w16sdtdh="http://schemas.microsoft.com/office/word/2020/wordml/sdtdatahash" xmlns:w16se="http://schemas.microsoft.com/office/word/2015/wordml/symex" xmlns:wpg="http://schemas.microsoft.com/office/word/2010/wordprocessingGroup" xmlns:wpi="http://schemas.microsoft.com/office/word/2010/wordprocessingInk" xmlns:wne="http://schemas.microsoft.com/office/word/2006/wordml" xmlns:wps="http://schemas.microsoft.com/office/word/2010/wordprocessingShape" mc:Ignorable="w14 w15 w16se w16cid w16 w16cex w16sdtdh wp14">
+  <w:endnote w:type="separator" w:id="-1">
+    <w:p>
+      <w:pPr>
+        <w:spacing w:after="0" w:line="240" w:lineRule="auto"/>
+      </w:pPr>
+      <w:r>
+        <w:separator/>
+      </w:r>
+    </w:p>
+  </w:endnote>
+  <w:endnote w:type="continuationSeparator" w:id="0">
+    <w:p>
+      <w:pPr>
+        <w:spacing w:after="0" w:line="240" w:lineRule="auto"/>
+      </w:pPr>
+      <w:r>
+        <w:continuationSeparator/>
+      </w:r>
+    </w:p>
+  </w:endnote>
+</w:endnotes>
+</file>
+
+<file path=word/footnotes.xml><?xml version="1.0" encoding="utf-8"?>
+<w:footnotes xmlns:wpc="http://schemas.microsoft.com/office/word/2010/wordprocessingCanvas" xmlns:cx="http://schemas.microsoft.com/office/drawing/2014/chartex" xmlns:cx1="http://schemas.microsoft.com/office/drawing/2015/9/8/chartex" xmlns:cx2="http://schemas.microsoft.com/office/drawing/2015/10/21/chartex" xmlns:cx3="http://schemas.microsoft.com/office/drawing/2016/5/9/chartex" xmlns:cx4="http://schemas.microsoft.com/office/drawing/2016/5/10/chartex" xmlns:cx5="http://schemas.microsoft.com/office/drawing/2016/5/11/chartex" xmlns:cx6="http://schemas.microsoft.com/office/drawing/2016/5/12/chartex" xmlns:cx7="http://schemas.microsoft.com/office/drawing/2016/5/13/chartex" xmlns:cx8="http://schemas.microsoft.com/office/drawing/2016/5/14/chartex" xmlns:mc="http://schemas.openxmlformats.org/markup-compatibility/2006" xmlns:aink="http://schemas.microsoft.com/office/drawing/2016/ink" xmlns:am3d="http://schemas.microsoft.com/office/drawing/2017/model3d" xmlns:o="urn:schemas-microsoft-com:office:office" xmlns:oel="http://schemas.microsoft.com/office/2019/extlst" xmlns:r="http://schemas.openxmlformats.org/officeDocument/2006/relationships" xmlns:m="http://schemas.openxmlformats.org/officeDocument/2006/math" xmlns:v="urn:schemas-microsoft-com:vml" xmlns:wp14="http://schemas.microsoft.com/office/word/2010/wordprocessingDrawing" xmlns:wp="http://schemas.openxmlformats.org/drawingml/2006/wordprocessingDrawing" xmlns:w10="urn:schemas-microsoft-com:office:word" xmlns:w="http://schemas.openxmlformats.org/wordprocessingml/2006/main" xmlns:w14="http://schemas.microsoft.com/office/word/2010/wordml" xmlns:w15="http://schemas.microsoft.com/office/word/2012/wordml" xmlns:w16cex="http://schemas.microsoft.com/office/word/2018/wordml/cex" xmlns:w16cid="http://schemas.microsoft.com/office/word/2016/wordml/cid" xmlns:w16="http://schemas.microsoft.com/office/word/2018/wordml" xmlns:w16sdtdh="http://schemas.microsoft.com/office/word/2020/wordml/sdtdatahash" xmlns:w16se="http://schemas.microsoft.com/office/word/2015/wordml/symex" xmlns:wpg="http://schemas.microsoft.com/office/word/2010/wordprocessingGroup" xmlns:wpi="http://schemas.microsoft.com/office/word/2010/wordprocessingInk" xmlns:wne="http://schemas.microsoft.com/office/word/2006/wordml" xmlns:wps="http://schemas.microsoft.com/office/word/2010/wordprocessingShape" mc:Ignorable="w14 w15 w16se w16cid w16 w16cex w16sdtdh wp14">
+  <w:footnote w:type="separator" w:id="-1">
+    <w:p>
+      <w:pPr>
+        <w:spacing w:after="0" w:line="240" w:lineRule="auto"/>
+      </w:pPr>
+      <w:r>
+        <w:separator/>
+      </w:r>
+    </w:p>
+  </w:footnote>
+  <w:footnote w:type="continuationSeparator" w:id="0">
+    <w:p>
+      <w:pPr>
+        <w:spacing w:after="0" w:line="240" w:lineRule="auto"/>
+      </w:pPr>
+      <w:r>
+        <w:continuationSeparator/>
+      </w:r>
+    </w:p>
+  </w:footnote>
+</w:footnotes>
+</file>
+
+<file path=word/header1.xml><?xml version="1.0" encoding="utf-8"?>
+<w:hdr xmlns:wpc="http://schemas.microsoft.com/office/word/2010/wordprocessingCanvas" xmlns:cx="http://schemas.microsoft.com/office/drawing/2014/chartex" xmlns:cx1="http://schemas.microsoft.com/office/drawing/2015/9/8/chartex" xmlns:cx2="http://schemas.microsoft.com/office/drawing/2015/10/21/chartex" xmlns:cx3="http://schemas.microsoft.com/office/drawing/2016/5/9/chartex" xmlns:cx4="http://schemas.microsoft.com/office/drawing/2016/5/10/chartex" xmlns:cx5="http://schemas.microsoft.com/office/drawing/2016/5/11/chartex" xmlns:cx6="http://schemas.microsoft.com/office/drawing/2016/5/12/chartex" xmlns:cx7="http://schemas.microsoft.com/office/drawing/2016/5/13/chartex" xmlns:cx8="http://schemas.microsoft.com/office/drawing/2016/5/14/chartex" xmlns:mc="http://schemas.openxmlformats.org/markup-compatibility/2006" xmlns:aink="http://schemas.microsoft.com/office/drawing/2016/ink" xmlns:am3d="http://schemas.microsoft.com/office/drawing/2017/model3d" xmlns:o="urn:schemas-microsoft-com:office:office" xmlns:oel="http://schemas.microsoft.com/office/2019/extlst" xmlns:r="http://schemas.openxmlformats.org/officeDocument/2006/relationships" xmlns:m="http://schemas.openxmlformats.org/officeDocument/2006/math" xmlns:v="urn:schemas-microsoft-com:vml" xmlns:wp14="http://schemas.microsoft.com/office/word/2010/wordprocessingDrawing" xmlns:wp="http://schemas.openxmlformats.org/drawingml/2006/wordprocessingDrawing" xmlns:w10="urn:schemas-microsoft-com:office:word" xmlns:w="http://schemas.openxmlformats.org/wordprocessingml/2006/main" xmlns:w14="http://schemas.microsoft.com/office/word/2010/wordml" xmlns:w15="http://schemas.microsoft.com/office/word/2012/wordml" xmlns:w16cex="http://schemas.microsoft.com/office/word/2018/wordml/cex" xmlns:w16cid="http://schemas.microsoft.com/office/word/2016/wordml/cid" xmlns:w16="http://schemas.microsoft.com/office/word/2018/wordml" xmlns:w16sdtdh="http://schemas.microsoft.com/office/word/2020/wordml/sdtdatahash" xmlns:w16se="http://schemas.microsoft.com/office/word/2015/wordml/symex" xmlns:wpg="http://schemas.microsoft.com/office/word/2010/wordprocessingGroup" xmlns:wpi="http://schemas.microsoft.com/office/word/2010/wordprocessingInk" xmlns:wne="http://schemas.microsoft.com/office/word/2006/wordml" xmlns:wps="http://schemas.microsoft.com/office/word/2010/wordprocessingShape" mc:Ignorable="w14 w15 w16se w16cid w16 w16cex w16sdtdh wp14">
+  <w:p>
+    <w:pPr>
+      <w:pStyle w:val="Encabezado"/>
+    </w:pPr>
+    <w:r>
+      <w:rPr>
+        <w:noProof/>
+      </w:rPr>
+      <mc:AlternateContent>
+        <mc:Choice Requires="wps">
+          <w:drawing>
+            <wp:anchor distT="0" distB="0" distL="118745" distR="118745" simplePos="0" relativeHeight="251659264" behindDoc="1" locked="0" layoutInCell="1" allowOverlap="0" wp14:anchorId="5568B282" wp14:editId="2C94FBD8">
+              <wp:simplePos x="0" y="0"/>
+              <wp:positionH relativeFrom="margin">
+                <wp:align>center</wp:align>
+              </wp:positionH>
+              <mc:AlternateContent>
+                <mc:Choice Requires="wp14">
+                  <wp:positionV relativeFrom="page">
+                    <wp14:pctPosVOffset>4500</wp14:pctPosVOffset>
+                  </wp:positionV>
+                </mc:Choice>
+                <mc:Fallback>
+                  <wp:positionV relativeFrom="page">
+                    <wp:posOffset>480695</wp:posOffset>
+                  </wp:positionV>
+                </mc:Fallback>
+              </mc:AlternateContent>
+              <wp:extent cx="5950039" cy="270457"/>
+              <wp:effectExtent l="0" t="0" r="0" b="7620"/>
+              <wp:wrapSquare wrapText="bothSides"/>
+              <wp:docPr id="197" name="Rectángulo 197"/>
+              <wp:cNvGraphicFramePr/>
+              <a:graphic xmlns:a="http://schemas.openxmlformats.org/drawingml/2006/main">
+                <a:graphicData uri="http://schemas.microsoft.com/office/word/2010/wordprocessingShape">
+                  <wps:wsp>
+                    <wps:cNvSpPr/>
+                    <wps:spPr>
+                      <a:xfrm>
+                        <a:off x="0" y="0"/>
+                        <a:ext cx="5950039" cy="270457"/>
+                      </a:xfrm>
+                      <a:prstGeom prst="rect">
+                        <a:avLst/>
+                      </a:prstGeom>
+                      <a:solidFill>
+                        <a:schemeClr val="accent1"/>
+                      </a:solidFill>
+                      <a:ln>
+                        <a:noFill/>
+                      </a:ln>
+                    </wps:spPr>
+                    <wps:style>
+                      <a:lnRef idx="2">
+                        <a:schemeClr val="accent1">
+                          <a:shade val="50000"/>
+                        </a:schemeClr>
+                      </a:lnRef>
+                      <a:fillRef idx="1">
+                        <a:schemeClr val="accent1"/>
+                      </a:fillRef>
+                      <a:effectRef idx="0">
+                        <a:schemeClr val="accent1"/>
+                      </a:effectRef>
+                      <a:fontRef idx="minor">
+                        <a:schemeClr val="lt1"/>
+                      </a:fontRef>
+                    </wps:style>
+                    <wps:txbx>
+                      <w:txbxContent>
+                        <w:sdt>
+                          <w:sdtPr>
+                            <w:rPr>
+                              <w:caps/>
+                              <w:color w:val="FFFFFF" w:themeColor="background1"/>
+                            </w:rPr>
+                            <w:alias w:val="Título"/>
+                            <w:tag w:val=""/>
+                            <w:id w:val="1189017394"/>
+                            <w:dataBinding w:prefixMappings="xmlns:ns0='http://purl.org/dc/elements/1.1/' xmlns:ns1='http://schemas.openxmlformats.org/package/2006/metadata/core-properties' " w:xpath="/ns1:coreProperties[1]/ns0:title[1]" w:storeItemID="{6C3C8BC8-F283-45AE-878A-BAB7291924A1}"/>
+                            <w:text/>
+                          </w:sdtPr>
+                          <w:sdtContent>
+                            <w:p>
+                              <w:pPr>
+                                <w:pStyle w:val="Encabezado"/>
+                                <w:jc w:val="center"/>
+                                <w:rPr>
+                                  <w:caps/>
+                                  <w:color w:val="FFFFFF" w:themeColor="background1"/>
+                                </w:rPr>
+                              </w:pPr>
+                              <w:r>
+                                <w:rPr>
+                                  <w:caps/>
+                                  <w:color w:val="FFFFFF" w:themeColor="background1"/>
+                                </w:rPr>
+                                <w:t>Plantilla de Prueba</w:t>
+                              </w:r>
+                            </w:p>
+                          </w:sdtContent>
+                        </w:sdt>
+                      </w:txbxContent>
+                    </wps:txbx>
+                    <wps:bodyPr rot="0" spcFirstLastPara="0" vertOverflow="overflow" horzOverflow="overflow" vert="horz" wrap="square" lIns="91440" tIns="45720" rIns="91440" bIns="45720" numCol="1" spcCol="0" rtlCol="0" fromWordArt="0" anchor="ctr" anchorCtr="0" forceAA="0" compatLnSpc="1">
+                      <a:prstTxWarp prst="textNoShape">
+                        <a:avLst/>
+                      </a:prstTxWarp>
+                      <a:spAutoFit/>
+                    </wps:bodyPr>
+                  </wps:wsp>
+                </a:graphicData>
+              </a:graphic>
+              <wp14:sizeRelH relativeFrom="margin">
+                <wp14:pctWidth>100000</wp14:pctWidth>
+              </wp14:sizeRelH>
+              <wp14:sizeRelV relativeFrom="page">
+                <wp14:pctHeight>2700</wp14:pctHeight>
+              </wp14:sizeRelV>
+            </wp:anchor>
+          </w:drawing>
+        </mc:Choice>
+        <mc:Fallback>
+          <w:pict>
+            <v:rect w14:anchorId="5568B282" id="Rectángulo 197" o:spid="_x0000_s1026" style="position:absolute;margin-left:0;margin-top:0;width:468.5pt;height:21.3pt;z-index:-251657216;visibility:visible;mso-wrap-style:square;mso-width-percent:1000;mso-height-percent:27;mso-top-percent:45;mso-wrap-distance-left:9.35pt;mso-wrap-distance-top:0;mso-wrap-distance-right:9.35pt;mso-wrap-distance-bottom:0;mso-position-horizontal:center;mso-position-horizontal-relative:margin;mso-position-vertical-relative:page;mso-width-percent:1000;mso-height-percent:27;mso-top-percent:45;mso-width-relative:margin;mso-height-relative:page;v-text-anchor:middle" o:gfxdata="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" o:allowoverlap="f" fillcolor="#4472c4 [3204]" stroked="f" strokeweight="1pt">
+              <v:textbox style="mso-fit-shape-to-text:t">
+                <w:txbxContent>
+                  <w:sdt>
+                    <w:sdtPr>
+                      <w:rPr>
+                        <w:caps/>
+                        <w:color w:val="FFFFFF" w:themeColor="background1"/>
+                      </w:rPr>
+                      <w:alias w:val="Título"/>
+                      <w:tag w:val=""/>
+                      <w:id w:val="1189017394"/>
+                      <w:dataBinding w:prefixMappings="xmlns:ns0='http://purl.org/dc/elements/1.1/' xmlns:ns1='http://schemas.openxmlformats.org/package/2006/metadata/core-properties' " w:xpath="/ns1:coreProperties[1]/ns0:title[1]" w:storeItemID="{6C3C8BC8-F283-45AE-878A-BAB7291924A1}"/>
+                      <w:text/>
+                    </w:sdtPr>
+                    <w:sdtContent>
+                      <w:p>
+                        <w:pPr>
+                          <w:pStyle w:val="Encabezado"/>
+                          <w:jc w:val="center"/>
+                          <w:rPr>
+                            <w:caps/>
+                            <w:color w:val="FFFFFF" w:themeColor="background1"/>
+                          </w:rPr>
+                        </w:pPr>
+                        <w:r>
+                          <w:rPr>
+                            <w:caps/>
+                            <w:color w:val="FFFFFF" w:themeColor="background1"/>
+                          </w:rPr>
+                          <w:t>Plantilla de Prueba</w:t>
+                        </w:r>
+                      </w:p>
+                    </w:sdtContent>
+                  </w:sdt>
+                </w:txbxContent>
+              </v:textbox>
+              <w10:wrap type="square" anchorx="margin" anchory="page"/>
+            </v:rect>
+          </w:pict>
+        </mc:Fallback>
+      </mc:AlternateContent>
+    </w:r>
+  </w:p>
+</w:hdr>
 </file>
 
 <file path=word/styles.xml><?xml version="1.0" encoding="utf-8"?>
@@ -446,6 +736,69 @@
     <w:semiHidden/>
     <w:unhideWhenUsed/>
   </w:style>
+  <w:style w:type="paragraph" w:styleId="Encabezado">
+    <w:name w:val="header"/>
+    <w:basedOn w:val="Normal"/>
+    <w:link w:val="EncabezadoCar"/>
+    <w:uiPriority w:val="99"/>
+    <w:unhideWhenUsed/>
+    <w:rsid w:val="00CD13D2"/>
+    <w:pPr>
+      <w:tabs>
+        <w:tab w:val="center" w:pos="4252"/>
+        <w:tab w:val="right" w:pos="8504"/>
+      </w:tabs>
+      <w:spacing w:after="0" w:line="240" w:lineRule="auto"/>
+    </w:pPr>
+  </w:style>
+  <w:style w:type="character" w:customStyle="1" w:styleId="EncabezadoCar">
+    <w:name w:val="Encabezado Car"/>
+    <w:basedOn w:val="Fuentedeprrafopredeter"/>
+    <w:link w:val="Encabezado"/>
+    <w:uiPriority w:val="99"/>
+    <w:rsid w:val="00CD13D2"/>
+  </w:style>
+  <w:style w:type="paragraph" w:styleId="Piedepgina">
+    <w:name w:val="footer"/>
+    <w:basedOn w:val="Normal"/>
+    <w:link w:val="PiedepginaCar"/>
+    <w:uiPriority w:val="99"/>
+    <w:unhideWhenUsed/>
+    <w:rsid w:val="00CD13D2"/>
+    <w:pPr>
+      <w:tabs>
+        <w:tab w:val="center" w:pos="4252"/>
+        <w:tab w:val="right" w:pos="8504"/>
+      </w:tabs>
+      <w:spacing w:after="0" w:line="240" w:lineRule="auto"/>
+    </w:pPr>
+  </w:style>
+  <w:style w:type="character" w:customStyle="1" w:styleId="PiedepginaCar">
+    <w:name w:val="Pie de página Car"/>
+    <w:basedOn w:val="Fuentedeprrafopredeter"/>
+    <w:link w:val="Piedepgina"/>
+    <w:uiPriority w:val="99"/>
+    <w:rsid w:val="00CD13D2"/>
+  </w:style>
+  <w:style w:type="table" w:styleId="Tablaconcuadrcula">
+    <w:name w:val="Table Grid"/>
+    <w:basedOn w:val="Tablanormal"/>
+    <w:uiPriority w:val="39"/>
+    <w:rsid w:val="001575E9"/>
+    <w:pPr>
+      <w:spacing w:after="0" w:line="240" w:lineRule="auto"/>
+    </w:pPr>
+    <w:tblPr>
+      <w:tblBorders>
+        <w:top w:val="single" w:sz="4" w:space="0" w:color="auto"/>
+        <w:left w:val="single" w:sz="4" w:space="0" w:color="auto"/>
+        <w:bottom w:val="single" w:sz="4" w:space="0" w:color="auto"/>
+        <w:right w:val="single" w:sz="4" w:space="0" w:color="auto"/>
+        <w:insideH w:val="single" w:sz="4" w:space="0" w:color="auto"/>
+        <w:insideV w:val="single" w:sz="4" w:space="0" w:color="auto"/>
+      </w:tblBorders>
+    </w:tblPr>
+  </w:style>
 </w:styles>
 </file>
 

</xml_diff>

<commit_message>
Loops en tabla de servicios
</commit_message>
<xml_diff>
--- a/uploadExcel-PrintWordTemplate/public/plantilla.docx
+++ b/uploadExcel-PrintWordTemplate/public/plantilla.docx
@@ -4,7 +4,13 @@
   <w:body>
     <w:p>
       <w:r>
-        <w:t>{#data}</w:t>
+        <w:t>{</w:t>
+      </w:r>
+      <w:r>
+        <w:t>#</w:t>
+      </w:r>
+      <w:r>
+        <w:t>data}</w:t>
       </w:r>
     </w:p>
     <w:p>
@@ -37,25 +43,7 @@
           <w:bCs/>
           <w:color w:val="FF0000"/>
         </w:rPr>
-        <w:t>{</w:t>
-      </w:r>
-      <w:proofErr w:type="spellStart"/>
-      <w:r>
-        <w:rPr>
-          <w:b/>
-          <w:bCs/>
-          <w:color w:val="FF0000"/>
-        </w:rPr>
-        <w:t>Telefono</w:t>
-      </w:r>
-      <w:proofErr w:type="spellEnd"/>
-      <w:r>
-        <w:rPr>
-          <w:b/>
-          <w:bCs/>
-          <w:color w:val="FF0000"/>
-        </w:rPr>
-        <w:t>}</w:t>
+        <w:t>{Telefono}</w:t>
       </w:r>
     </w:p>
     <w:p>
@@ -142,6 +130,100 @@
       </w:tr>
     </w:tbl>
     <w:p/>
+    <w:tbl>
+      <w:tblPr>
+        <w:tblStyle w:val="Tablaconcuadrcula"/>
+        <w:tblW w:w="0" w:type="auto"/>
+        <w:tblLook w:val="04A0" w:firstRow="1" w:lastRow="0" w:firstColumn="1" w:lastColumn="0" w:noHBand="0" w:noVBand="1"/>
+      </w:tblPr>
+      <w:tblGrid>
+        <w:gridCol w:w="846"/>
+        <w:gridCol w:w="7648"/>
+      </w:tblGrid>
+      <w:tr>
+        <w:tc>
+          <w:tcPr>
+            <w:tcW w:w="846" w:type="dxa"/>
+          </w:tcPr>
+          <w:p/>
+        </w:tc>
+        <w:tc>
+          <w:tcPr>
+            <w:tcW w:w="7648" w:type="dxa"/>
+            <w:shd w:val="clear" w:color="auto" w:fill="BDD6EE" w:themeFill="accent5" w:themeFillTint="66"/>
+          </w:tcPr>
+          <w:p>
+            <w:pPr>
+              <w:jc w:val="center"/>
+            </w:pPr>
+            <w:r>
+              <w:t>Apellidos</w:t>
+            </w:r>
+          </w:p>
+        </w:tc>
+      </w:tr>
+      <w:tr>
+        <w:tc>
+          <w:tcPr>
+            <w:tcW w:w="846" w:type="dxa"/>
+          </w:tcPr>
+          <w:p>
+            <w:pPr>
+              <w:pStyle w:val="Prrafodelista"/>
+              <w:numPr>
+                <w:ilvl w:val="0"/>
+                <w:numId w:val="1"/>
+              </w:numPr>
+            </w:pPr>
+          </w:p>
+        </w:tc>
+        <w:tc>
+          <w:tcPr>
+            <w:tcW w:w="7648" w:type="dxa"/>
+          </w:tcPr>
+          <w:p>
+            <w:r>
+              <w:t>{#Apellido}</w:t>
+            </w:r>
+            <w:r>
+              <w:t xml:space="preserve"> </w:t>
+            </w:r>
+            <w:r>
+              <w:t>{service}</w:t>
+            </w:r>
+            <w:r>
+              <w:t xml:space="preserve"> </w:t>
+            </w:r>
+            <w:r>
+              <w:t>{/Apellido}</w:t>
+            </w:r>
+          </w:p>
+        </w:tc>
+      </w:tr>
+    </w:tbl>
+    <w:p/>
+    <w:p>
+      <w:r>
+        <w:t>Apellido 1: {Apellido</w:t>
+      </w:r>
+      <w:r>
+        <w:t>.service === true</w:t>
+      </w:r>
+      <w:r>
+        <w:t>}</w:t>
+      </w:r>
+    </w:p>
+    <w:p>
+      <w:r>
+        <w:t>Apellido 2: {Apellido[1]}</w:t>
+      </w:r>
+    </w:p>
+    <w:p>
+      <w:r>
+        <w:t>Apellido 3: {Apellido[2]}</w:t>
+      </w:r>
+    </w:p>
+    <w:p/>
     <w:p>
       <w:pPr>
         <w:rPr>
@@ -153,7 +235,7 @@
       </w:r>
     </w:p>
     <w:sectPr>
-      <w:headerReference w:type="default" r:id="rId6"/>
+      <w:headerReference w:type="default" r:id="rId7"/>
       <w:pgSz w:w="11906" w:h="16838"/>
       <w:pgMar w:top="1417" w:right="1701" w:bottom="1417" w:left="1701" w:header="708" w:footer="708" w:gutter="0"/>
       <w:cols w:space="708"/>
@@ -384,6 +466,103 @@
     </w:r>
   </w:p>
 </w:hdr>
+</file>
+
+<file path=word/numbering.xml><?xml version="1.0" encoding="utf-8"?>
+<w:numbering xmlns:wpc="http://schemas.microsoft.com/office/word/2010/wordprocessingCanvas" xmlns:cx="http://schemas.microsoft.com/office/drawing/2014/chartex" xmlns:cx1="http://schemas.microsoft.com/office/drawing/2015/9/8/chartex" xmlns:cx2="http://schemas.microsoft.com/office/drawing/2015/10/21/chartex" xmlns:cx3="http://schemas.microsoft.com/office/drawing/2016/5/9/chartex" xmlns:cx4="http://schemas.microsoft.com/office/drawing/2016/5/10/chartex" xmlns:cx5="http://schemas.microsoft.com/office/drawing/2016/5/11/chartex" xmlns:cx6="http://schemas.microsoft.com/office/drawing/2016/5/12/chartex" xmlns:cx7="http://schemas.microsoft.com/office/drawing/2016/5/13/chartex" xmlns:cx8="http://schemas.microsoft.com/office/drawing/2016/5/14/chartex" xmlns:mc="http://schemas.openxmlformats.org/markup-compatibility/2006" xmlns:aink="http://schemas.microsoft.com/office/drawing/2016/ink" xmlns:am3d="http://schemas.microsoft.com/office/drawing/2017/model3d" xmlns:o="urn:schemas-microsoft-com:office:office" xmlns:oel="http://schemas.microsoft.com/office/2019/extlst" xmlns:r="http://schemas.openxmlformats.org/officeDocument/2006/relationships" xmlns:m="http://schemas.openxmlformats.org/officeDocument/2006/math" xmlns:v="urn:schemas-microsoft-com:vml" xmlns:wp14="http://schemas.microsoft.com/office/word/2010/wordprocessingDrawing" xmlns:wp="http://schemas.openxmlformats.org/drawingml/2006/wordprocessingDrawing" xmlns:w10="urn:schemas-microsoft-com:office:word" xmlns:w="http://schemas.openxmlformats.org/wordprocessingml/2006/main" xmlns:w14="http://schemas.microsoft.com/office/word/2010/wordml" xmlns:w15="http://schemas.microsoft.com/office/word/2012/wordml" xmlns:w16cex="http://schemas.microsoft.com/office/word/2018/wordml/cex" xmlns:w16cid="http://schemas.microsoft.com/office/word/2016/wordml/cid" xmlns:w16="http://schemas.microsoft.com/office/word/2018/wordml" xmlns:w16sdtdh="http://schemas.microsoft.com/office/word/2020/wordml/sdtdatahash" xmlns:w16se="http://schemas.microsoft.com/office/word/2015/wordml/symex" xmlns:wpg="http://schemas.microsoft.com/office/word/2010/wordprocessingGroup" xmlns:wpi="http://schemas.microsoft.com/office/word/2010/wordprocessingInk" xmlns:wne="http://schemas.microsoft.com/office/word/2006/wordml" xmlns:wps="http://schemas.microsoft.com/office/word/2010/wordprocessingShape" mc:Ignorable="w14 w15 w16se w16cid w16 w16cex w16sdtdh wp14">
+  <w:abstractNum w:abstractNumId="0" w15:restartNumberingAfterBreak="0">
+    <w:nsid w:val="3965234F"/>
+    <w:multiLevelType w:val="hybridMultilevel"/>
+    <w:tmpl w:val="6644AED6"/>
+    <w:lvl w:ilvl="0" w:tplc="0C0A000F">
+      <w:start w:val="1"/>
+      <w:numFmt w:val="decimal"/>
+      <w:lvlText w:val="%1."/>
+      <w:lvlJc w:val="left"/>
+      <w:pPr>
+        <w:ind w:left="720" w:hanging="360"/>
+      </w:pPr>
+      <w:rPr>
+        <w:rFonts w:hint="default"/>
+      </w:rPr>
+    </w:lvl>
+    <w:lvl w:ilvl="1" w:tplc="0C0A0019" w:tentative="1">
+      <w:start w:val="1"/>
+      <w:numFmt w:val="lowerLetter"/>
+      <w:lvlText w:val="%2."/>
+      <w:lvlJc w:val="left"/>
+      <w:pPr>
+        <w:ind w:left="1440" w:hanging="360"/>
+      </w:pPr>
+    </w:lvl>
+    <w:lvl w:ilvl="2" w:tplc="0C0A001B" w:tentative="1">
+      <w:start w:val="1"/>
+      <w:numFmt w:val="lowerRoman"/>
+      <w:lvlText w:val="%3."/>
+      <w:lvlJc w:val="right"/>
+      <w:pPr>
+        <w:ind w:left="2160" w:hanging="180"/>
+      </w:pPr>
+    </w:lvl>
+    <w:lvl w:ilvl="3" w:tplc="0C0A000F" w:tentative="1">
+      <w:start w:val="1"/>
+      <w:numFmt w:val="decimal"/>
+      <w:lvlText w:val="%4."/>
+      <w:lvlJc w:val="left"/>
+      <w:pPr>
+        <w:ind w:left="2880" w:hanging="360"/>
+      </w:pPr>
+    </w:lvl>
+    <w:lvl w:ilvl="4" w:tplc="0C0A0019" w:tentative="1">
+      <w:start w:val="1"/>
+      <w:numFmt w:val="lowerLetter"/>
+      <w:lvlText w:val="%5."/>
+      <w:lvlJc w:val="left"/>
+      <w:pPr>
+        <w:ind w:left="3600" w:hanging="360"/>
+      </w:pPr>
+    </w:lvl>
+    <w:lvl w:ilvl="5" w:tplc="0C0A001B" w:tentative="1">
+      <w:start w:val="1"/>
+      <w:numFmt w:val="lowerRoman"/>
+      <w:lvlText w:val="%6."/>
+      <w:lvlJc w:val="right"/>
+      <w:pPr>
+        <w:ind w:left="4320" w:hanging="180"/>
+      </w:pPr>
+    </w:lvl>
+    <w:lvl w:ilvl="6" w:tplc="0C0A000F" w:tentative="1">
+      <w:start w:val="1"/>
+      <w:numFmt w:val="decimal"/>
+      <w:lvlText w:val="%7."/>
+      <w:lvlJc w:val="left"/>
+      <w:pPr>
+        <w:ind w:left="5040" w:hanging="360"/>
+      </w:pPr>
+    </w:lvl>
+    <w:lvl w:ilvl="7" w:tplc="0C0A0019" w:tentative="1">
+      <w:start w:val="1"/>
+      <w:numFmt w:val="lowerLetter"/>
+      <w:lvlText w:val="%8."/>
+      <w:lvlJc w:val="left"/>
+      <w:pPr>
+        <w:ind w:left="5760" w:hanging="360"/>
+      </w:pPr>
+    </w:lvl>
+    <w:lvl w:ilvl="8" w:tplc="0C0A001B" w:tentative="1">
+      <w:start w:val="1"/>
+      <w:numFmt w:val="lowerRoman"/>
+      <w:lvlText w:val="%9."/>
+      <w:lvlJc w:val="right"/>
+      <w:pPr>
+        <w:ind w:left="6480" w:hanging="180"/>
+      </w:pPr>
+    </w:lvl>
+  </w:abstractNum>
+  <w:num w:numId="1" w16cid:durableId="1804420902">
+    <w:abstractNumId w:val="0"/>
+  </w:num>
+</w:numbering>
 </file>
 
 <file path=word/styles.xml><?xml version="1.0" encoding="utf-8"?>
@@ -875,6 +1054,17 @@
       </w:tblBorders>
     </w:tblPr>
   </w:style>
+  <w:style w:type="paragraph" w:styleId="Prrafodelista">
+    <w:name w:val="List Paragraph"/>
+    <w:basedOn w:val="Normal"/>
+    <w:uiPriority w:val="34"/>
+    <w:qFormat/>
+    <w:rsid w:val="00AF7BA2"/>
+    <w:pPr>
+      <w:ind w:left="720"/>
+      <w:contextualSpacing/>
+    </w:pPr>
+  </w:style>
 </w:styles>
 </file>
 

</xml_diff>

<commit_message>
Discounts & Address filters
</commit_message>
<xml_diff>
--- a/uploadExcel-PrintWordTemplate/public/plantilla.docx
+++ b/uploadExcel-PrintWordTemplate/public/plantilla.docx
@@ -15,15 +15,63 @@
     </w:p>
     <w:p>
       <w:r>
-        <w:t xml:space="preserve">La dirección es la siguiente: </w:t>
+        <w:t>La</w:t>
+      </w:r>
+      <w:r>
+        <w:t>s</w:t>
+      </w:r>
+      <w:r>
+        <w:t xml:space="preserve"> </w:t>
+      </w:r>
+      <w:r>
+        <w:t>direcciones</w:t>
+      </w:r>
+      <w:r>
+        <w:t xml:space="preserve"> </w:t>
+      </w:r>
+      <w:r>
+        <w:t>son</w:t>
+      </w:r>
+      <w:r>
+        <w:t xml:space="preserve"> la</w:t>
+      </w:r>
+      <w:r>
+        <w:t>s</w:t>
+      </w:r>
+      <w:r>
+        <w:t xml:space="preserve"> siguiente</w:t>
+      </w:r>
+      <w:r>
+        <w:t>s</w:t>
+      </w:r>
+      <w:proofErr w:type="gramStart"/>
+      <w:r>
+        <w:t xml:space="preserve">: </w:t>
+      </w:r>
+      <w:r>
+        <w:t xml:space="preserve"> </w:t>
       </w:r>
       <w:r>
         <w:rPr>
           <w:b/>
           <w:bCs/>
-          <w:u w:val="single"/>
         </w:rPr>
-        <w:t>{Dirección}</w:t>
+        <w:t>{</w:t>
+      </w:r>
+      <w:proofErr w:type="gramEnd"/>
+      <w:r>
+        <w:rPr>
+          <w:b/>
+          <w:bCs/>
+        </w:rPr>
+        <w:t>Dirección</w:t>
+      </w:r>
+      <w:r>
+        <w:rPr>
+          <w:b/>
+          <w:bCs/>
+        </w:rPr>
+        <w:t>}</w:t>
       </w:r>
     </w:p>
     <w:p>
@@ -129,27 +177,28 @@
     <w:tbl>
       <w:tblPr>
         <w:tblStyle w:val="Tablaconcuadrcula"/>
-        <w:tblW w:w="14034" w:type="dxa"/>
+        <w:tblW w:w="13999" w:type="dxa"/>
         <w:tblInd w:w="-5" w:type="dxa"/>
         <w:tblLook w:val="04A0" w:firstRow="1" w:lastRow="0" w:firstColumn="1" w:lastColumn="0" w:noHBand="0" w:noVBand="1"/>
       </w:tblPr>
       <w:tblGrid>
-        <w:gridCol w:w="709"/>
-        <w:gridCol w:w="3119"/>
-        <w:gridCol w:w="2409"/>
-        <w:gridCol w:w="3686"/>
-        <w:gridCol w:w="4111"/>
+        <w:gridCol w:w="634"/>
+        <w:gridCol w:w="3335"/>
+        <w:gridCol w:w="1794"/>
+        <w:gridCol w:w="2061"/>
+        <w:gridCol w:w="3260"/>
+        <w:gridCol w:w="2915"/>
       </w:tblGrid>
       <w:tr>
         <w:tc>
           <w:tcPr>
-            <w:tcW w:w="709" w:type="dxa"/>
+            <w:tcW w:w="634" w:type="dxa"/>
           </w:tcPr>
           <w:p/>
         </w:tc>
         <w:tc>
           <w:tcPr>
-            <w:tcW w:w="3119" w:type="dxa"/>
+            <w:tcW w:w="3335" w:type="dxa"/>
             <w:shd w:val="clear" w:color="auto" w:fill="BDD6EE" w:themeFill="accent5" w:themeFillTint="66"/>
           </w:tcPr>
           <w:p>
@@ -171,7 +220,7 @@
         </w:tc>
         <w:tc>
           <w:tcPr>
-            <w:tcW w:w="2409" w:type="dxa"/>
+            <w:tcW w:w="1794" w:type="dxa"/>
             <w:shd w:val="clear" w:color="auto" w:fill="BDD6EE" w:themeFill="accent5" w:themeFillTint="66"/>
           </w:tcPr>
           <w:p>
@@ -193,7 +242,7 @@
         </w:tc>
         <w:tc>
           <w:tcPr>
-            <w:tcW w:w="3686" w:type="dxa"/>
+            <w:tcW w:w="2061" w:type="dxa"/>
             <w:shd w:val="clear" w:color="auto" w:fill="BDD6EE" w:themeFill="accent5" w:themeFillTint="66"/>
           </w:tcPr>
           <w:p>
@@ -215,7 +264,7 @@
         </w:tc>
         <w:tc>
           <w:tcPr>
-            <w:tcW w:w="4111" w:type="dxa"/>
+            <w:tcW w:w="3260" w:type="dxa"/>
             <w:shd w:val="clear" w:color="auto" w:fill="BDD6EE" w:themeFill="accent5" w:themeFillTint="66"/>
           </w:tcPr>
           <w:p>
@@ -232,6 +281,28 @@
                 <w:bCs/>
               </w:rPr>
               <w:t>Precio Servicio</w:t>
+            </w:r>
+          </w:p>
+        </w:tc>
+        <w:tc>
+          <w:tcPr>
+            <w:tcW w:w="2915" w:type="dxa"/>
+            <w:shd w:val="clear" w:color="auto" w:fill="BDD6EE" w:themeFill="accent5" w:themeFillTint="66"/>
+          </w:tcPr>
+          <w:p>
+            <w:pPr>
+              <w:jc w:val="center"/>
+              <w:rPr>
+                <w:b/>
+                <w:bCs/>
+              </w:rPr>
+            </w:pPr>
+            <w:r>
+              <w:rPr>
+                <w:b/>
+                <w:bCs/>
+              </w:rPr>
+              <w:t>Descuento Servicio</w:t>
             </w:r>
           </w:p>
         </w:tc>
@@ -239,14 +310,14 @@
       <w:tr>
         <w:tc>
           <w:tcPr>
-            <w:tcW w:w="709" w:type="dxa"/>
+            <w:tcW w:w="634" w:type="dxa"/>
           </w:tcPr>
           <w:p>
             <w:pPr>
               <w:pStyle w:val="Prrafodelista"/>
               <w:numPr>
                 <w:ilvl w:val="0"/>
-                <w:numId w:val="1"/>
+                <w:numId w:val="2"/>
               </w:numPr>
               <w:jc w:val="both"/>
             </w:pPr>
@@ -254,7 +325,7 @@
         </w:tc>
         <w:tc>
           <w:tcPr>
-            <w:tcW w:w="3119" w:type="dxa"/>
+            <w:tcW w:w="3335" w:type="dxa"/>
           </w:tcPr>
           <w:p>
             <w:pPr>
@@ -284,7 +355,7 @@
         </w:tc>
         <w:tc>
           <w:tcPr>
-            <w:tcW w:w="2409" w:type="dxa"/>
+            <w:tcW w:w="1794" w:type="dxa"/>
           </w:tcPr>
           <w:p>
             <w:pPr>
@@ -300,7 +371,7 @@
         </w:tc>
         <w:tc>
           <w:tcPr>
-            <w:tcW w:w="3686" w:type="dxa"/>
+            <w:tcW w:w="2061" w:type="dxa"/>
           </w:tcPr>
           <w:p>
             <w:pPr>
@@ -316,7 +387,7 @@
         </w:tc>
         <w:tc>
           <w:tcPr>
-            <w:tcW w:w="4111" w:type="dxa"/>
+            <w:tcW w:w="3260" w:type="dxa"/>
           </w:tcPr>
           <w:p>
             <w:pPr>
@@ -330,10 +401,7 @@
             </w:r>
             <w:proofErr w:type="spellStart"/>
             <w:r>
-              <w:t>precio</w:t>
-            </w:r>
-            <w:r>
-              <w:t>Servi</w:t>
+              <w:t>precioServi</w:t>
             </w:r>
             <w:proofErr w:type="spellEnd"/>
             <w:r>
@@ -349,8 +417,54 @@
               </w:rPr>
               <w:t>€</w:t>
             </w:r>
-            <w:r>
-              <w:t>{/</w:t>
+          </w:p>
+        </w:tc>
+        <w:tc>
+          <w:tcPr>
+            <w:tcW w:w="2915" w:type="dxa"/>
+          </w:tcPr>
+          <w:p>
+            <w:pPr>
+              <w:tabs>
+                <w:tab w:val="center" w:pos="3716"/>
+              </w:tabs>
+              <w:jc w:val="center"/>
+            </w:pPr>
+            <w:r>
+              <w:rPr>
+                <w:color w:val="CC0000"/>
+              </w:rPr>
+              <w:t>{</w:t>
+            </w:r>
+            <w:proofErr w:type="spellStart"/>
+            <w:r>
+              <w:rPr>
+                <w:color w:val="CC0000"/>
+              </w:rPr>
+              <w:t>descuentoServi</w:t>
+            </w:r>
+            <w:proofErr w:type="spellEnd"/>
+            <w:r>
+              <w:rPr>
+                <w:color w:val="CC0000"/>
+              </w:rPr>
+              <w:t>}</w:t>
+            </w:r>
+            <w:r>
+              <w:rPr>
+                <w:rFonts w:ascii="Arial" w:hAnsi="Arial" w:cs="Arial"/>
+                <w:color w:val="CC0000"/>
+                <w:sz w:val="21"/>
+                <w:szCs w:val="21"/>
+                <w:shd w:val="clear" w:color="auto" w:fill="FFFFFF"/>
+              </w:rPr>
+              <w:t>€</w:t>
+            </w:r>
+            <w:r>
+              <w:t>{</w:t>
+            </w:r>
+            <w:r>
+              <w:t>/</w:t>
             </w:r>
             <w:r>
               <w:t>Servicios</w:t>
@@ -397,6 +511,13 @@
               </w:rPr>
               <w:t>Precio total</w:t>
             </w:r>
+            <w:r>
+              <w:rPr>
+                <w:b/>
+                <w:bCs/>
+              </w:rPr>
+              <w:t xml:space="preserve"> de los servicios</w:t>
+            </w:r>
           </w:p>
         </w:tc>
         <w:tc>
@@ -417,35 +538,135 @@
                 <w:b/>
                 <w:bCs/>
                 <w:color w:val="4D5156"/>
+                <w:sz w:val="18"/>
+                <w:szCs w:val="18"/>
+                <w:shd w:val="clear" w:color="auto" w:fill="FFFFFF"/>
+              </w:rPr>
+              <w:t>{</w:t>
+            </w:r>
+            <w:proofErr w:type="spellStart"/>
+            <w:r>
+              <w:rPr>
+                <w:rFonts w:ascii="Arial" w:hAnsi="Arial" w:cs="Arial"/>
+                <w:b/>
+                <w:bCs/>
+                <w:color w:val="4D5156"/>
+                <w:sz w:val="18"/>
+                <w:szCs w:val="18"/>
+                <w:shd w:val="clear" w:color="auto" w:fill="FFFFFF"/>
+              </w:rPr>
+              <w:t>PrecioTotal</w:t>
+            </w:r>
+            <w:proofErr w:type="spellEnd"/>
+            <w:r>
+              <w:rPr>
+                <w:rFonts w:ascii="Arial" w:hAnsi="Arial" w:cs="Arial"/>
+                <w:b/>
+                <w:bCs/>
+                <w:color w:val="4D5156"/>
+                <w:sz w:val="18"/>
+                <w:szCs w:val="18"/>
+                <w:shd w:val="clear" w:color="auto" w:fill="FFFFFF"/>
+              </w:rPr>
+              <w:t>}</w:t>
+            </w:r>
+            <w:r>
+              <w:rPr>
+                <w:rFonts w:ascii="Arial" w:hAnsi="Arial" w:cs="Arial"/>
+                <w:b/>
+                <w:bCs/>
+                <w:color w:val="4D5156"/>
+                <w:sz w:val="18"/>
+                <w:szCs w:val="18"/>
+                <w:shd w:val="clear" w:color="auto" w:fill="FFFFFF"/>
+              </w:rPr>
+              <w:t>€</w:t>
+            </w:r>
+          </w:p>
+        </w:tc>
+      </w:tr>
+      <w:tr>
+        <w:tc>
+          <w:tcPr>
+            <w:tcW w:w="9918" w:type="dxa"/>
+            <w:shd w:val="clear" w:color="auto" w:fill="BDD6EE" w:themeFill="accent5" w:themeFillTint="66"/>
+          </w:tcPr>
+          <w:p>
+            <w:pPr>
+              <w:tabs>
+                <w:tab w:val="left" w:pos="1830"/>
+              </w:tabs>
+              <w:jc w:val="center"/>
+              <w:rPr>
+                <w:b/>
+                <w:bCs/>
+              </w:rPr>
+            </w:pPr>
+            <w:r>
+              <w:rPr>
+                <w:b/>
+                <w:bCs/>
+              </w:rPr>
+              <w:t>Precio Total*</w:t>
+            </w:r>
+          </w:p>
+        </w:tc>
+        <w:tc>
+          <w:tcPr>
+            <w:tcW w:w="4076" w:type="dxa"/>
+          </w:tcPr>
+          <w:p>
+            <w:pPr>
+              <w:jc w:val="center"/>
+              <w:rPr>
+                <w:rFonts w:ascii="Arial" w:hAnsi="Arial" w:cs="Arial"/>
+                <w:b/>
+                <w:bCs/>
+                <w:color w:val="FF0000"/>
                 <w:sz w:val="21"/>
                 <w:szCs w:val="21"/>
                 <w:shd w:val="clear" w:color="auto" w:fill="FFFFFF"/>
-              </w:rPr>
-              <w:t>{</w:t>
-            </w:r>
-            <w:proofErr w:type="spellStart"/>
+                <w:lang w:val="en-US"/>
+              </w:rPr>
+            </w:pPr>
             <w:r>
               <w:rPr>
                 <w:rFonts w:ascii="Arial" w:hAnsi="Arial" w:cs="Arial"/>
                 <w:b/>
                 <w:bCs/>
-                <w:color w:val="4D5156"/>
+                <w:color w:val="FF0000"/>
                 <w:sz w:val="21"/>
                 <w:szCs w:val="21"/>
                 <w:shd w:val="clear" w:color="auto" w:fill="FFFFFF"/>
-              </w:rPr>
-              <w:t>PrecioTotal</w:t>
-            </w:r>
-            <w:proofErr w:type="spellEnd"/>
+                <w:lang w:val="en-US"/>
+              </w:rPr>
+              <w:t>{</w:t>
+            </w:r>
+            <w:proofErr w:type="spellStart"/>
             <w:r>
               <w:rPr>
                 <w:rFonts w:ascii="Arial" w:hAnsi="Arial" w:cs="Arial"/>
                 <w:b/>
                 <w:bCs/>
-                <w:color w:val="4D5156"/>
+                <w:color w:val="FF0000"/>
                 <w:sz w:val="21"/>
                 <w:szCs w:val="21"/>
                 <w:shd w:val="clear" w:color="auto" w:fill="FFFFFF"/>
+                <w:lang w:val="en-US"/>
+              </w:rPr>
+              <w:t>PrecioTotalConDescuento</w:t>
+            </w:r>
+            <w:proofErr w:type="spellEnd"/>
+            <w:r>
+              <w:rPr>
+                <w:rFonts w:ascii="Arial" w:hAnsi="Arial" w:cs="Arial"/>
+                <w:b/>
+                <w:bCs/>
+                <w:color w:val="FF0000"/>
+                <w:sz w:val="21"/>
+                <w:szCs w:val="21"/>
+                <w:shd w:val="clear" w:color="auto" w:fill="FFFFFF"/>
+                <w:lang w:val="en-US"/>
               </w:rPr>
               <w:t>}</w:t>
             </w:r>
@@ -454,7 +675,7 @@
                 <w:rFonts w:ascii="Arial" w:hAnsi="Arial" w:cs="Arial"/>
                 <w:b/>
                 <w:bCs/>
-                <w:color w:val="4D5156"/>
+                <w:color w:val="FF0000"/>
                 <w:sz w:val="21"/>
                 <w:szCs w:val="21"/>
                 <w:shd w:val="clear" w:color="auto" w:fill="FFFFFF"/>
@@ -467,6 +688,11 @@
     </w:tbl>
     <w:p/>
     <w:p>
+      <w:r>
+        <w:t>*Con descuentos aplicados</w:t>
+      </w:r>
+    </w:p>
+    <w:p>
       <w:pPr>
         <w:rPr>
           <w:u w:val="single"/>
@@ -477,7 +703,7 @@
       </w:r>
     </w:p>
     <w:sectPr>
-      <w:headerReference w:type="default" r:id="rId7"/>
+      <w:headerReference w:type="default" r:id="rId8"/>
       <w:pgSz w:w="16838" w:h="11906" w:orient="landscape"/>
       <w:pgMar w:top="1701" w:right="1417" w:bottom="1701" w:left="1417" w:header="708" w:footer="708" w:gutter="0"/>
       <w:cols w:space="708"/>
@@ -713,9 +939,9 @@
 <file path=word/numbering.xml><?xml version="1.0" encoding="utf-8"?>
 <w:numbering xmlns:wpc="http://schemas.microsoft.com/office/word/2010/wordprocessingCanvas" xmlns:cx="http://schemas.microsoft.com/office/drawing/2014/chartex" xmlns:cx1="http://schemas.microsoft.com/office/drawing/2015/9/8/chartex" xmlns:cx2="http://schemas.microsoft.com/office/drawing/2015/10/21/chartex" xmlns:cx3="http://schemas.microsoft.com/office/drawing/2016/5/9/chartex" xmlns:cx4="http://schemas.microsoft.com/office/drawing/2016/5/10/chartex" xmlns:cx5="http://schemas.microsoft.com/office/drawing/2016/5/11/chartex" xmlns:cx6="http://schemas.microsoft.com/office/drawing/2016/5/12/chartex" xmlns:cx7="http://schemas.microsoft.com/office/drawing/2016/5/13/chartex" xmlns:cx8="http://schemas.microsoft.com/office/drawing/2016/5/14/chartex" xmlns:mc="http://schemas.openxmlformats.org/markup-compatibility/2006" xmlns:aink="http://schemas.microsoft.com/office/drawing/2016/ink" xmlns:am3d="http://schemas.microsoft.com/office/drawing/2017/model3d" xmlns:o="urn:schemas-microsoft-com:office:office" xmlns:oel="http://schemas.microsoft.com/office/2019/extlst" xmlns:r="http://schemas.openxmlformats.org/officeDocument/2006/relationships" xmlns:m="http://schemas.openxmlformats.org/officeDocument/2006/math" xmlns:v="urn:schemas-microsoft-com:vml" xmlns:wp14="http://schemas.microsoft.com/office/word/2010/wordprocessingDrawing" xmlns:wp="http://schemas.openxmlformats.org/drawingml/2006/wordprocessingDrawing" xmlns:w10="urn:schemas-microsoft-com:office:word" xmlns:w="http://schemas.openxmlformats.org/wordprocessingml/2006/main" xmlns:w14="http://schemas.microsoft.com/office/word/2010/wordml" xmlns:w15="http://schemas.microsoft.com/office/word/2012/wordml" xmlns:w16cex="http://schemas.microsoft.com/office/word/2018/wordml/cex" xmlns:w16cid="http://schemas.microsoft.com/office/word/2016/wordml/cid" xmlns:w16="http://schemas.microsoft.com/office/word/2018/wordml" xmlns:w16sdtdh="http://schemas.microsoft.com/office/word/2020/wordml/sdtdatahash" xmlns:w16se="http://schemas.microsoft.com/office/word/2015/wordml/symex" xmlns:wpg="http://schemas.microsoft.com/office/word/2010/wordprocessingGroup" xmlns:wpi="http://schemas.microsoft.com/office/word/2010/wordprocessingInk" xmlns:wne="http://schemas.microsoft.com/office/word/2006/wordml" xmlns:wps="http://schemas.microsoft.com/office/word/2010/wordprocessingShape" mc:Ignorable="w14 w15 w16se w16cid w16 w16cex w16sdtdh wp14">
   <w:abstractNum w:abstractNumId="0" w15:restartNumberingAfterBreak="0">
-    <w:nsid w:val="3965234F"/>
+    <w:nsid w:val="0CEB4142"/>
     <w:multiLevelType w:val="hybridMultilevel"/>
-    <w:tmpl w:val="6644AED6"/>
+    <w:tmpl w:val="A8181F84"/>
     <w:lvl w:ilvl="0" w:tplc="0C0A000F">
       <w:start w:val="1"/>
       <w:numFmt w:val="decimal"/>
@@ -801,7 +1027,99 @@
       </w:pPr>
     </w:lvl>
   </w:abstractNum>
+  <w:abstractNum w:abstractNumId="1" w15:restartNumberingAfterBreak="0">
+    <w:nsid w:val="3965234F"/>
+    <w:multiLevelType w:val="hybridMultilevel"/>
+    <w:tmpl w:val="6644AED6"/>
+    <w:lvl w:ilvl="0" w:tplc="0C0A000F">
+      <w:start w:val="1"/>
+      <w:numFmt w:val="decimal"/>
+      <w:lvlText w:val="%1."/>
+      <w:lvlJc w:val="left"/>
+      <w:pPr>
+        <w:ind w:left="720" w:hanging="360"/>
+      </w:pPr>
+      <w:rPr>
+        <w:rFonts w:hint="default"/>
+      </w:rPr>
+    </w:lvl>
+    <w:lvl w:ilvl="1" w:tplc="0C0A0019" w:tentative="1">
+      <w:start w:val="1"/>
+      <w:numFmt w:val="lowerLetter"/>
+      <w:lvlText w:val="%2."/>
+      <w:lvlJc w:val="left"/>
+      <w:pPr>
+        <w:ind w:left="1440" w:hanging="360"/>
+      </w:pPr>
+    </w:lvl>
+    <w:lvl w:ilvl="2" w:tplc="0C0A001B" w:tentative="1">
+      <w:start w:val="1"/>
+      <w:numFmt w:val="lowerRoman"/>
+      <w:lvlText w:val="%3."/>
+      <w:lvlJc w:val="right"/>
+      <w:pPr>
+        <w:ind w:left="2160" w:hanging="180"/>
+      </w:pPr>
+    </w:lvl>
+    <w:lvl w:ilvl="3" w:tplc="0C0A000F" w:tentative="1">
+      <w:start w:val="1"/>
+      <w:numFmt w:val="decimal"/>
+      <w:lvlText w:val="%4."/>
+      <w:lvlJc w:val="left"/>
+      <w:pPr>
+        <w:ind w:left="2880" w:hanging="360"/>
+      </w:pPr>
+    </w:lvl>
+    <w:lvl w:ilvl="4" w:tplc="0C0A0019" w:tentative="1">
+      <w:start w:val="1"/>
+      <w:numFmt w:val="lowerLetter"/>
+      <w:lvlText w:val="%5."/>
+      <w:lvlJc w:val="left"/>
+      <w:pPr>
+        <w:ind w:left="3600" w:hanging="360"/>
+      </w:pPr>
+    </w:lvl>
+    <w:lvl w:ilvl="5" w:tplc="0C0A001B" w:tentative="1">
+      <w:start w:val="1"/>
+      <w:numFmt w:val="lowerRoman"/>
+      <w:lvlText w:val="%6."/>
+      <w:lvlJc w:val="right"/>
+      <w:pPr>
+        <w:ind w:left="4320" w:hanging="180"/>
+      </w:pPr>
+    </w:lvl>
+    <w:lvl w:ilvl="6" w:tplc="0C0A000F" w:tentative="1">
+      <w:start w:val="1"/>
+      <w:numFmt w:val="decimal"/>
+      <w:lvlText w:val="%7."/>
+      <w:lvlJc w:val="left"/>
+      <w:pPr>
+        <w:ind w:left="5040" w:hanging="360"/>
+      </w:pPr>
+    </w:lvl>
+    <w:lvl w:ilvl="7" w:tplc="0C0A0019" w:tentative="1">
+      <w:start w:val="1"/>
+      <w:numFmt w:val="lowerLetter"/>
+      <w:lvlText w:val="%8."/>
+      <w:lvlJc w:val="left"/>
+      <w:pPr>
+        <w:ind w:left="5760" w:hanging="360"/>
+      </w:pPr>
+    </w:lvl>
+    <w:lvl w:ilvl="8" w:tplc="0C0A001B" w:tentative="1">
+      <w:start w:val="1"/>
+      <w:numFmt w:val="lowerRoman"/>
+      <w:lvlText w:val="%9."/>
+      <w:lvlJc w:val="right"/>
+      <w:pPr>
+        <w:ind w:left="6480" w:hanging="180"/>
+      </w:pPr>
+    </w:lvl>
+  </w:abstractNum>
   <w:num w:numId="1" w16cid:durableId="1804420902">
+    <w:abstractNumId w:val="1"/>
+  </w:num>
+  <w:num w:numId="2" w16cid:durableId="575090616">
     <w:abstractNumId w:val="0"/>
   </w:num>
 </w:numbering>
@@ -1603,4 +1921,16 @@
     </a:ext>
   </a:extLst>
 </a:theme>
+</file>
+
+<file path=customXml/item1.xml><?xml version="1.0" encoding="utf-8"?>
+<b:Sources xmlns:b="http://schemas.openxmlformats.org/officeDocument/2006/bibliography" xmlns="http://schemas.openxmlformats.org/officeDocument/2006/bibliography" SelectedStyle="\APASixthEditionOfficeOnline.xsl" StyleName="APA" Version="6"/>
+</file>
+
+<file path=customXml/itemProps1.xml><?xml version="1.0" encoding="utf-8"?>
+<ds:datastoreItem xmlns:ds="http://schemas.openxmlformats.org/officeDocument/2006/customXml" ds:itemID="{501E989E-41CF-4BB6-B36A-8CBB02B89298}">
+  <ds:schemaRefs>
+    <ds:schemaRef ds:uri="http://schemas.openxmlformats.org/officeDocument/2006/bibliography"/>
+  </ds:schemaRefs>
+</ds:datastoreItem>
 </file>
</xml_diff>